<commit_message>
edit to word doc
</commit_message>
<xml_diff>
--- a/ReadMe/Experience of Sexual Violence.docx
+++ b/ReadMe/Experience of Sexual Violence.docx
@@ -130,7 +130,43 @@
           <w:sz w:val="20"/>
           <w:szCs w:val="20"/>
         </w:rPr>
-        <w:t>The data shows the percentage of women and men (15–49) who have ever experienced sexual violence (lifetime and past 12 months) by background characteristic.</w:t>
+        <w:t>The data</w:t>
+      </w:r>
+      <w:r>
+        <w:rPr>
+          <w:rFonts w:ascii="Bookman Old Style" w:hAnsi="Bookman Old Style"/>
+          <w:color w:val="000000" w:themeColor="text1"/>
+          <w:sz w:val="20"/>
+          <w:szCs w:val="20"/>
+        </w:rPr>
+        <w:t>set</w:t>
+      </w:r>
+      <w:r>
+        <w:rPr>
+          <w:rFonts w:ascii="Bookman Old Style" w:hAnsi="Bookman Old Style"/>
+          <w:color w:val="000000" w:themeColor="text1"/>
+          <w:sz w:val="20"/>
+          <w:szCs w:val="20"/>
+        </w:rPr>
+        <w:t xml:space="preserve"> shows the percentage of women and men (15–49) who have ever experienced sexual violence (lifetime and past 12 months) by background characteristic</w:t>
+      </w:r>
+      <w:r>
+        <w:rPr>
+          <w:rFonts w:ascii="Bookman Old Style" w:hAnsi="Bookman Old Style"/>
+          <w:color w:val="000000" w:themeColor="text1"/>
+          <w:sz w:val="20"/>
+          <w:szCs w:val="20"/>
+        </w:rPr>
+        <w:t xml:space="preserve"> in Uganda for the collected period 2006, 2011, 2016</w:t>
+      </w:r>
+      <w:r>
+        <w:rPr>
+          <w:rFonts w:ascii="Bookman Old Style" w:hAnsi="Bookman Old Style"/>
+          <w:color w:val="000000" w:themeColor="text1"/>
+          <w:sz w:val="20"/>
+          <w:szCs w:val="20"/>
+        </w:rPr>
+        <w:t>.</w:t>
       </w:r>
     </w:p>
     <w:p>
@@ -1322,34 +1358,7 @@
           <w:sz w:val="20"/>
           <w:szCs w:val="20"/>
         </w:rPr>
-        <w:t>I</w:t>
-      </w:r>
-      <w:r>
-        <w:rPr>
-          <w:rFonts w:ascii="Bookman Old Style" w:hAnsi="Bookman Old Style"/>
-          <w:color w:val="000000" w:themeColor="text1"/>
-          <w:sz w:val="20"/>
-          <w:szCs w:val="20"/>
-        </w:rPr>
-        <w:t xml:space="preserve"> </w:t>
-      </w:r>
-      <w:r>
-        <w:rPr>
-          <w:rFonts w:ascii="Bookman Old Style" w:hAnsi="Bookman Old Style"/>
-          <w:color w:val="000000" w:themeColor="text1"/>
-          <w:sz w:val="20"/>
-          <w:szCs w:val="20"/>
-        </w:rPr>
-        <w:t>n</w:t>
-      </w:r>
-      <w:r>
-        <w:rPr>
-          <w:rFonts w:ascii="Bookman Old Style" w:hAnsi="Bookman Old Style"/>
-          <w:color w:val="000000" w:themeColor="text1"/>
-          <w:sz w:val="20"/>
-          <w:szCs w:val="20"/>
-        </w:rPr>
-        <w:t xml:space="preserve">eeded a comparison of how many anomalies I would get from the statistical method z-score and the Isolation Forest, then later see the anomalies that existed in both </w:t>
+        <w:t xml:space="preserve">I needed a comparison of how many anomalies I would get from the statistical method z-score and the Isolation Forest, then later see the anomalies that existed in both </w:t>
       </w:r>
       <w:r>
         <w:rPr>
@@ -1877,12 +1886,18 @@
           <w:sz w:val="20"/>
           <w:szCs w:val="20"/>
         </w:rPr>
-        <w:t xml:space="preserve">, </w:t>
-      </w:r>
-    </w:p>
-    <w:p>
-      <w:pPr>
-        <w:jc w:val="center"/>
+        <w:t xml:space="preserve">, Background: </w:t>
+      </w:r>
+      <w:r>
+        <w:rPr>
+          <w:rFonts w:ascii="Bookman Old Style" w:hAnsi="Bookman Old Style"/>
+          <w:color w:val="000000" w:themeColor="text1"/>
+          <w:sz w:val="20"/>
+          <w:szCs w:val="20"/>
+        </w:rPr>
+        <w:t>Religion</w:t>
+      </w:r>
+      <w:r>
         <w:rPr>
           <w:rFonts w:ascii="Bookman Old Style" w:hAnsi="Bookman Old Style"/>
           <w:b/>
@@ -1891,7 +1906,17 @@
           <w:sz w:val="20"/>
           <w:szCs w:val="20"/>
         </w:rPr>
-      </w:pPr>
+        <w:t xml:space="preserve">, Particulars: </w:t>
+      </w:r>
+      <w:r>
+        <w:rPr>
+          <w:rFonts w:ascii="Bookman Old Style" w:hAnsi="Bookman Old Style"/>
+          <w:color w:val="000000" w:themeColor="text1"/>
+          <w:sz w:val="20"/>
+          <w:szCs w:val="20"/>
+        </w:rPr>
+        <w:t>SDA/Other</w:t>
+      </w:r>
       <w:r>
         <w:rPr>
           <w:rFonts w:ascii="Bookman Old Style" w:hAnsi="Bookman Old Style"/>
@@ -1901,16 +1926,7 @@
           <w:sz w:val="20"/>
           <w:szCs w:val="20"/>
         </w:rPr>
-        <w:t xml:space="preserve">Background: </w:t>
-      </w:r>
-      <w:r>
-        <w:rPr>
-          <w:rFonts w:ascii="Bookman Old Style" w:hAnsi="Bookman Old Style"/>
-          <w:color w:val="000000" w:themeColor="text1"/>
-          <w:sz w:val="20"/>
-          <w:szCs w:val="20"/>
-        </w:rPr>
-        <w:t>Religion</w:t>
+        <w:t>,</w:t>
       </w:r>
       <w:r>
         <w:rPr>
@@ -1921,12 +1937,9 @@
           <w:sz w:val="20"/>
           <w:szCs w:val="20"/>
         </w:rPr>
-        <w:t xml:space="preserve">, </w:t>
-      </w:r>
-    </w:p>
-    <w:p>
-      <w:pPr>
-        <w:jc w:val="center"/>
+        <w:t xml:space="preserve"> </w:t>
+      </w:r>
+      <w:r>
         <w:rPr>
           <w:rFonts w:ascii="Bookman Old Style" w:hAnsi="Bookman Old Style"/>
           <w:b/>
@@ -1935,7 +1948,17 @@
           <w:sz w:val="20"/>
           <w:szCs w:val="20"/>
         </w:rPr>
-      </w:pPr>
+        <w:t xml:space="preserve">w_past12: </w:t>
+      </w:r>
+      <w:r>
+        <w:rPr>
+          <w:rFonts w:ascii="Bookman Old Style" w:hAnsi="Bookman Old Style"/>
+          <w:color w:val="000000" w:themeColor="text1"/>
+          <w:sz w:val="20"/>
+          <w:szCs w:val="20"/>
+        </w:rPr>
+        <w:t>-16.7</w:t>
+      </w:r>
       <w:r>
         <w:rPr>
           <w:rFonts w:ascii="Bookman Old Style" w:hAnsi="Bookman Old Style"/>
@@ -1945,16 +1968,7 @@
           <w:sz w:val="20"/>
           <w:szCs w:val="20"/>
         </w:rPr>
-        <w:t xml:space="preserve">Particulars: </w:t>
-      </w:r>
-      <w:r>
-        <w:rPr>
-          <w:rFonts w:ascii="Bookman Old Style" w:hAnsi="Bookman Old Style"/>
-          <w:color w:val="000000" w:themeColor="text1"/>
-          <w:sz w:val="20"/>
-          <w:szCs w:val="20"/>
-        </w:rPr>
-        <w:t>SDA/Other</w:t>
+        <w:t>,</w:t>
       </w:r>
       <w:r>
         <w:rPr>
@@ -1965,12 +1979,9 @@
           <w:sz w:val="20"/>
           <w:szCs w:val="20"/>
         </w:rPr>
-        <w:t>,</w:t>
-      </w:r>
-    </w:p>
-    <w:p>
-      <w:pPr>
-        <w:jc w:val="center"/>
+        <w:t xml:space="preserve"> </w:t>
+      </w:r>
+      <w:r>
         <w:rPr>
           <w:rFonts w:ascii="Bookman Old Style" w:hAnsi="Bookman Old Style"/>
           <w:b/>
@@ -1979,7 +1990,17 @@
           <w:sz w:val="20"/>
           <w:szCs w:val="20"/>
         </w:rPr>
-      </w:pPr>
+        <w:t xml:space="preserve">m_life: </w:t>
+      </w:r>
+      <w:r>
+        <w:rPr>
+          <w:rFonts w:ascii="Bookman Old Style" w:hAnsi="Bookman Old Style"/>
+          <w:color w:val="000000" w:themeColor="text1"/>
+          <w:sz w:val="20"/>
+          <w:szCs w:val="20"/>
+        </w:rPr>
+        <w:t>-10.8</w:t>
+      </w:r>
       <w:r>
         <w:rPr>
           <w:rFonts w:ascii="Bookman Old Style" w:hAnsi="Bookman Old Style"/>
@@ -1989,16 +2010,7 @@
           <w:sz w:val="20"/>
           <w:szCs w:val="20"/>
         </w:rPr>
-        <w:t xml:space="preserve">w_past12: </w:t>
-      </w:r>
-      <w:r>
-        <w:rPr>
-          <w:rFonts w:ascii="Bookman Old Style" w:hAnsi="Bookman Old Style"/>
-          <w:color w:val="000000" w:themeColor="text1"/>
-          <w:sz w:val="20"/>
-          <w:szCs w:val="20"/>
-        </w:rPr>
-        <w:t>-16.7</w:t>
+        <w:t>,</w:t>
       </w:r>
       <w:r>
         <w:rPr>
@@ -2009,63 +2021,8 @@
           <w:sz w:val="20"/>
           <w:szCs w:val="20"/>
         </w:rPr>
-        <w:t>,</w:t>
-      </w:r>
-    </w:p>
-    <w:p>
-      <w:pPr>
-        <w:jc w:val="center"/>
-        <w:rPr>
-          <w:rFonts w:ascii="Bookman Old Style" w:hAnsi="Bookman Old Style"/>
-          <w:b/>
-          <w:bCs/>
-          <w:color w:val="000000" w:themeColor="text1"/>
-          <w:sz w:val="20"/>
-          <w:szCs w:val="20"/>
-        </w:rPr>
-      </w:pPr>
-      <w:r>
-        <w:rPr>
-          <w:rFonts w:ascii="Bookman Old Style" w:hAnsi="Bookman Old Style"/>
-          <w:b/>
-          <w:bCs/>
-          <w:color w:val="000000" w:themeColor="text1"/>
-          <w:sz w:val="20"/>
-          <w:szCs w:val="20"/>
-        </w:rPr>
-        <w:t xml:space="preserve">m_life: </w:t>
-      </w:r>
-      <w:r>
-        <w:rPr>
-          <w:rFonts w:ascii="Bookman Old Style" w:hAnsi="Bookman Old Style"/>
-          <w:color w:val="000000" w:themeColor="text1"/>
-          <w:sz w:val="20"/>
-          <w:szCs w:val="20"/>
-        </w:rPr>
-        <w:t>-10.8</w:t>
-      </w:r>
-      <w:r>
-        <w:rPr>
-          <w:rFonts w:ascii="Bookman Old Style" w:hAnsi="Bookman Old Style"/>
-          <w:b/>
-          <w:bCs/>
-          <w:color w:val="000000" w:themeColor="text1"/>
-          <w:sz w:val="20"/>
-          <w:szCs w:val="20"/>
-        </w:rPr>
-        <w:t>,</w:t>
-      </w:r>
-    </w:p>
-    <w:p>
-      <w:pPr>
-        <w:jc w:val="center"/>
-        <w:rPr>
-          <w:rFonts w:ascii="Bookman Old Style" w:hAnsi="Bookman Old Style"/>
-          <w:color w:val="000000" w:themeColor="text1"/>
-          <w:sz w:val="20"/>
-          <w:szCs w:val="20"/>
-        </w:rPr>
-      </w:pPr>
+        <w:t xml:space="preserve"> </w:t>
+      </w:r>
       <w:r>
         <w:rPr>
           <w:rFonts w:ascii="Bookman Old Style" w:hAnsi="Bookman Old Style"/>
@@ -2532,25 +2489,7 @@
           <w:sz w:val="20"/>
           <w:szCs w:val="20"/>
         </w:rPr>
-        <w:t xml:space="preserve"> there was a </w:t>
-      </w:r>
-      <w:r>
-        <w:rPr>
-          <w:rFonts w:ascii="Bookman Old Style" w:hAnsi="Bookman Old Style"/>
-          <w:color w:val="000000" w:themeColor="text1"/>
-          <w:sz w:val="20"/>
-          <w:szCs w:val="20"/>
-        </w:rPr>
-        <w:t>correlation</w:t>
-      </w:r>
-      <w:r>
-        <w:rPr>
-          <w:rFonts w:ascii="Bookman Old Style" w:hAnsi="Bookman Old Style"/>
-          <w:color w:val="000000" w:themeColor="text1"/>
-          <w:sz w:val="20"/>
-          <w:szCs w:val="20"/>
-        </w:rPr>
-        <w:t xml:space="preserve"> with </w:t>
+        <w:t xml:space="preserve"> there was a correlation with </w:t>
       </w:r>
       <w:r>
         <w:rPr>
@@ -2651,10 +2590,115 @@
           <w:color w:val="000000" w:themeColor="text1"/>
           <w:u w:val="thick"/>
         </w:rPr>
+        <w:t>Z-Score technique</w:t>
+      </w:r>
+    </w:p>
+    <w:p>
+      <w:pPr>
+        <w:rPr>
+          <w:rFonts w:ascii="Bookman Old Style" w:hAnsi="Bookman Old Style"/>
+          <w:color w:val="000000" w:themeColor="text1"/>
+          <w:sz w:val="20"/>
+          <w:szCs w:val="20"/>
+        </w:rPr>
+      </w:pPr>
+      <w:r>
+        <w:rPr>
+          <w:rFonts w:ascii="Bookman Old Style" w:hAnsi="Bookman Old Style"/>
+          <w:color w:val="000000" w:themeColor="text1"/>
+          <w:sz w:val="20"/>
+          <w:szCs w:val="20"/>
+        </w:rPr>
+        <w:t xml:space="preserve">First, the </w:t>
+      </w:r>
+      <w:proofErr w:type="spellStart"/>
+      <w:r>
+        <w:rPr>
+          <w:rFonts w:ascii="Bookman Old Style" w:hAnsi="Bookman Old Style"/>
+          <w:color w:val="000000" w:themeColor="text1"/>
+          <w:sz w:val="20"/>
+          <w:szCs w:val="20"/>
+        </w:rPr>
+        <w:t>NaNs</w:t>
+      </w:r>
+      <w:proofErr w:type="spellEnd"/>
+      <w:r>
+        <w:rPr>
+          <w:rFonts w:ascii="Bookman Old Style" w:hAnsi="Bookman Old Style"/>
+          <w:color w:val="000000" w:themeColor="text1"/>
+          <w:sz w:val="20"/>
+          <w:szCs w:val="20"/>
+        </w:rPr>
+        <w:t xml:space="preserve"> had to be filled in to avoid misleading outputs and visualisations. The z-score detected 8 anomalies in the dataset as seen below.</w:t>
+      </w:r>
+    </w:p>
+    <w:p>
+      <w:pPr>
+        <w:rPr>
+          <w:rFonts w:ascii="Century Gothic" w:hAnsi="Century Gothic"/>
+          <w:color w:val="000000" w:themeColor="text1"/>
+          <w:sz w:val="20"/>
+          <w:szCs w:val="20"/>
+        </w:rPr>
+      </w:pPr>
+      <w:r>
+        <w:rPr>
+          <w:noProof/>
+        </w:rPr>
         <w:lastRenderedPageBreak/>
-        <w:t>E</w:t>
-      </w:r>
-      <w:r>
+        <w:drawing>
+          <wp:inline distT="0" distB="0" distL="0" distR="0" wp14:anchorId="48591AB7" wp14:editId="0CF0CA07">
+            <wp:extent cx="6495415" cy="2959100"/>
+            <wp:effectExtent l="0" t="0" r="635" b="0"/>
+            <wp:docPr id="1210077641" name="Picture 1"/>
+            <wp:cNvGraphicFramePr>
+              <a:graphicFrameLocks xmlns:a="http://schemas.openxmlformats.org/drawingml/2006/main" noChangeAspect="1"/>
+            </wp:cNvGraphicFramePr>
+            <a:graphic xmlns:a="http://schemas.openxmlformats.org/drawingml/2006/main">
+              <a:graphicData uri="http://schemas.openxmlformats.org/drawingml/2006/picture">
+                <pic:pic xmlns:pic="http://schemas.openxmlformats.org/drawingml/2006/picture">
+                  <pic:nvPicPr>
+                    <pic:cNvPr id="0" name="Picture 1"/>
+                    <pic:cNvPicPr>
+                      <a:picLocks noChangeAspect="1" noChangeArrowheads="1"/>
+                    </pic:cNvPicPr>
+                  </pic:nvPicPr>
+                  <pic:blipFill>
+                    <a:blip r:embed="rId14">
+                      <a:extLst>
+                        <a:ext uri="{28A0092B-C50C-407E-A947-70E740481C1C}">
+                          <a14:useLocalDpi xmlns:a14="http://schemas.microsoft.com/office/drawing/2010/main" val="0"/>
+                        </a:ext>
+                      </a:extLst>
+                    </a:blip>
+                    <a:srcRect/>
+                    <a:stretch>
+                      <a:fillRect/>
+                    </a:stretch>
+                  </pic:blipFill>
+                  <pic:spPr bwMode="auto">
+                    <a:xfrm>
+                      <a:off x="0" y="0"/>
+                      <a:ext cx="6519550" cy="2970095"/>
+                    </a:xfrm>
+                    <a:prstGeom prst="rect">
+                      <a:avLst/>
+                    </a:prstGeom>
+                    <a:noFill/>
+                    <a:ln>
+                      <a:noFill/>
+                    </a:ln>
+                  </pic:spPr>
+                </pic:pic>
+              </a:graphicData>
+            </a:graphic>
+          </wp:inline>
+        </w:drawing>
+      </w:r>
+    </w:p>
+    <w:p>
+      <w:pPr>
+        <w:jc w:val="center"/>
         <w:rPr>
           <w:rFonts w:ascii="Century Gothic" w:hAnsi="Century Gothic"/>
           <w:b/>
@@ -2662,8 +2706,7 @@
           <w:color w:val="000000" w:themeColor="text1"/>
           <w:u w:val="thick"/>
         </w:rPr>
-        <w:t xml:space="preserve">xploratory </w:t>
-      </w:r>
+      </w:pPr>
       <w:r>
         <w:rPr>
           <w:rFonts w:ascii="Century Gothic" w:hAnsi="Century Gothic"/>
@@ -2672,7 +2715,7 @@
           <w:color w:val="000000" w:themeColor="text1"/>
           <w:u w:val="thick"/>
         </w:rPr>
-        <w:t>D</w:t>
+        <w:t xml:space="preserve">Isolation Forest </w:t>
       </w:r>
       <w:r>
         <w:rPr>
@@ -2682,9 +2725,94 @@
           <w:color w:val="000000" w:themeColor="text1"/>
           <w:u w:val="thick"/>
         </w:rPr>
-        <w:t xml:space="preserve">ata </w:t>
-      </w:r>
-      <w:r>
+        <w:t>technique</w:t>
+      </w:r>
+    </w:p>
+    <w:p>
+      <w:pPr>
+        <w:rPr>
+          <w:rFonts w:ascii="Century Gothic" w:hAnsi="Century Gothic"/>
+          <w:color w:val="000000" w:themeColor="text1"/>
+          <w:sz w:val="20"/>
+          <w:szCs w:val="20"/>
+        </w:rPr>
+      </w:pPr>
+      <w:r>
+        <w:rPr>
+          <w:rFonts w:ascii="Bookman Old Style" w:hAnsi="Bookman Old Style"/>
+          <w:color w:val="000000" w:themeColor="text1"/>
+          <w:sz w:val="20"/>
+          <w:szCs w:val="20"/>
+        </w:rPr>
+        <w:t>Isolation Forest detected 19 anomalies and a combined 20 for both of the techniques as seen below.</w:t>
+      </w:r>
+    </w:p>
+    <w:p>
+      <w:pPr>
+        <w:rPr>
+          <w:rFonts w:ascii="Century Gothic" w:hAnsi="Century Gothic"/>
+          <w:color w:val="000000" w:themeColor="text1"/>
+          <w:sz w:val="20"/>
+          <w:szCs w:val="20"/>
+        </w:rPr>
+      </w:pPr>
+      <w:r>
+        <w:rPr>
+          <w:noProof/>
+        </w:rPr>
+        <w:drawing>
+          <wp:inline distT="0" distB="0" distL="0" distR="0" wp14:anchorId="6E2E5DC1" wp14:editId="742ECAF4">
+            <wp:extent cx="6495415" cy="2553622"/>
+            <wp:effectExtent l="0" t="0" r="635" b="0"/>
+            <wp:docPr id="2063200741" name="Picture 2"/>
+            <wp:cNvGraphicFramePr>
+              <a:graphicFrameLocks xmlns:a="http://schemas.openxmlformats.org/drawingml/2006/main" noChangeAspect="1"/>
+            </wp:cNvGraphicFramePr>
+            <a:graphic xmlns:a="http://schemas.openxmlformats.org/drawingml/2006/main">
+              <a:graphicData uri="http://schemas.openxmlformats.org/drawingml/2006/picture">
+                <pic:pic xmlns:pic="http://schemas.openxmlformats.org/drawingml/2006/picture">
+                  <pic:nvPicPr>
+                    <pic:cNvPr id="0" name="Picture 3"/>
+                    <pic:cNvPicPr>
+                      <a:picLocks noChangeAspect="1" noChangeArrowheads="1"/>
+                    </pic:cNvPicPr>
+                  </pic:nvPicPr>
+                  <pic:blipFill>
+                    <a:blip r:embed="rId15">
+                      <a:extLst>
+                        <a:ext uri="{28A0092B-C50C-407E-A947-70E740481C1C}">
+                          <a14:useLocalDpi xmlns:a14="http://schemas.microsoft.com/office/drawing/2010/main" val="0"/>
+                        </a:ext>
+                      </a:extLst>
+                    </a:blip>
+                    <a:srcRect/>
+                    <a:stretch>
+                      <a:fillRect/>
+                    </a:stretch>
+                  </pic:blipFill>
+                  <pic:spPr bwMode="auto">
+                    <a:xfrm>
+                      <a:off x="0" y="0"/>
+                      <a:ext cx="6536100" cy="2569617"/>
+                    </a:xfrm>
+                    <a:prstGeom prst="rect">
+                      <a:avLst/>
+                    </a:prstGeom>
+                    <a:noFill/>
+                    <a:ln>
+                      <a:noFill/>
+                    </a:ln>
+                  </pic:spPr>
+                </pic:pic>
+              </a:graphicData>
+            </a:graphic>
+          </wp:inline>
+        </w:drawing>
+      </w:r>
+    </w:p>
+    <w:p>
+      <w:pPr>
+        <w:jc w:val="center"/>
         <w:rPr>
           <w:rFonts w:ascii="Century Gothic" w:hAnsi="Century Gothic"/>
           <w:b/>
@@ -2692,9 +2820,11 @@
           <w:color w:val="000000" w:themeColor="text1"/>
           <w:u w:val="thick"/>
         </w:rPr>
-        <w:t>A</w:t>
-      </w:r>
-      <w:r>
+      </w:pPr>
+    </w:p>
+    <w:p>
+      <w:pPr>
+        <w:jc w:val="center"/>
         <w:rPr>
           <w:rFonts w:ascii="Century Gothic" w:hAnsi="Century Gothic"/>
           <w:b/>
@@ -2702,37 +2832,1096 @@
           <w:color w:val="000000" w:themeColor="text1"/>
           <w:u w:val="thick"/>
         </w:rPr>
-        <w:t>nalysis</w:t>
-      </w:r>
-    </w:p>
-    <w:p>
-      <w:pPr>
-        <w:rPr>
-          <w:rFonts w:ascii="Century Gothic" w:hAnsi="Century Gothic"/>
-          <w:color w:val="000000" w:themeColor="text1"/>
-          <w:sz w:val="20"/>
-          <w:szCs w:val="20"/>
-        </w:rPr>
-      </w:pPr>
-      <w:r>
-        <w:rPr>
-          <w:rFonts w:ascii="Bookman Old Style" w:hAnsi="Bookman Old Style"/>
-          <w:color w:val="000000" w:themeColor="text1"/>
-          <w:sz w:val="20"/>
-          <w:szCs w:val="20"/>
-        </w:rPr>
-        <w:t>removed</w:t>
-      </w:r>
-    </w:p>
-    <w:p>
-      <w:pPr>
-        <w:rPr>
-          <w:rFonts w:ascii="Century Gothic" w:hAnsi="Century Gothic"/>
-          <w:color w:val="000000" w:themeColor="text1"/>
-          <w:sz w:val="20"/>
-          <w:szCs w:val="20"/>
-        </w:rPr>
-      </w:pPr>
+      </w:pPr>
+    </w:p>
+    <w:p>
+      <w:pPr>
+        <w:jc w:val="center"/>
+        <w:rPr>
+          <w:rFonts w:ascii="Century Gothic" w:hAnsi="Century Gothic"/>
+          <w:b/>
+          <w:bCs/>
+          <w:color w:val="000000" w:themeColor="text1"/>
+          <w:u w:val="thick"/>
+        </w:rPr>
+      </w:pPr>
+    </w:p>
+    <w:p>
+      <w:pPr>
+        <w:jc w:val="center"/>
+        <w:rPr>
+          <w:rFonts w:ascii="Century Gothic" w:hAnsi="Century Gothic"/>
+          <w:b/>
+          <w:bCs/>
+          <w:color w:val="000000" w:themeColor="text1"/>
+          <w:u w:val="thick"/>
+        </w:rPr>
+      </w:pPr>
+    </w:p>
+    <w:p>
+      <w:pPr>
+        <w:jc w:val="center"/>
+        <w:rPr>
+          <w:rFonts w:ascii="Century Gothic" w:hAnsi="Century Gothic"/>
+          <w:b/>
+          <w:bCs/>
+          <w:color w:val="000000" w:themeColor="text1"/>
+          <w:u w:val="thick"/>
+        </w:rPr>
+      </w:pPr>
+    </w:p>
+    <w:p>
+      <w:pPr>
+        <w:jc w:val="center"/>
+        <w:rPr>
+          <w:rFonts w:ascii="Century Gothic" w:hAnsi="Century Gothic"/>
+          <w:b/>
+          <w:bCs/>
+          <w:color w:val="000000" w:themeColor="text1"/>
+          <w:u w:val="thick"/>
+        </w:rPr>
+      </w:pPr>
+    </w:p>
+    <w:p>
+      <w:pPr>
+        <w:jc w:val="center"/>
+        <w:rPr>
+          <w:rFonts w:ascii="Century Gothic" w:hAnsi="Century Gothic"/>
+          <w:b/>
+          <w:bCs/>
+          <w:color w:val="000000" w:themeColor="text1"/>
+          <w:u w:val="thick"/>
+        </w:rPr>
+      </w:pPr>
+    </w:p>
+    <w:p>
+      <w:pPr>
+        <w:jc w:val="center"/>
+        <w:rPr>
+          <w:rFonts w:ascii="Century Gothic" w:hAnsi="Century Gothic"/>
+          <w:b/>
+          <w:bCs/>
+          <w:color w:val="000000" w:themeColor="text1"/>
+          <w:u w:val="thick"/>
+        </w:rPr>
+      </w:pPr>
+    </w:p>
+    <w:p>
+      <w:pPr>
+        <w:jc w:val="center"/>
+        <w:rPr>
+          <w:rFonts w:ascii="Century Gothic" w:hAnsi="Century Gothic"/>
+          <w:b/>
+          <w:bCs/>
+          <w:color w:val="000000" w:themeColor="text1"/>
+          <w:u w:val="thick"/>
+        </w:rPr>
+      </w:pPr>
+      <w:r>
+        <w:rPr>
+          <w:rFonts w:ascii="Century Gothic" w:hAnsi="Century Gothic"/>
+          <w:b/>
+          <w:bCs/>
+          <w:color w:val="000000" w:themeColor="text1"/>
+          <w:u w:val="thick"/>
+        </w:rPr>
+        <w:lastRenderedPageBreak/>
+        <w:t>Visualisation of the Anomalies from the 2 techniques</w:t>
+      </w:r>
+    </w:p>
+    <w:p>
+      <w:pPr>
+        <w:rPr>
+          <w:rFonts w:ascii="Century Gothic" w:hAnsi="Century Gothic"/>
+          <w:b/>
+          <w:bCs/>
+          <w:color w:val="000000" w:themeColor="text1"/>
+          <w:u w:val="thick"/>
+        </w:rPr>
+      </w:pPr>
+    </w:p>
+    <w:p>
+      <w:pPr>
+        <w:jc w:val="center"/>
+        <w:rPr>
+          <w:rFonts w:ascii="Century Gothic" w:hAnsi="Century Gothic"/>
+          <w:color w:val="000000" w:themeColor="text1"/>
+          <w:sz w:val="20"/>
+          <w:szCs w:val="20"/>
+        </w:rPr>
+      </w:pPr>
+      <w:r>
+        <w:rPr>
+          <w:noProof/>
+        </w:rPr>
+        <w:drawing>
+          <wp:inline distT="0" distB="0" distL="0" distR="0" wp14:anchorId="1D0ED487" wp14:editId="4AD7E3D3">
+            <wp:extent cx="6534150" cy="2667000"/>
+            <wp:effectExtent l="0" t="0" r="0" b="0"/>
+            <wp:docPr id="1779296812" name="Picture 3"/>
+            <wp:cNvGraphicFramePr>
+              <a:graphicFrameLocks xmlns:a="http://schemas.openxmlformats.org/drawingml/2006/main" noChangeAspect="1"/>
+            </wp:cNvGraphicFramePr>
+            <a:graphic xmlns:a="http://schemas.openxmlformats.org/drawingml/2006/main">
+              <a:graphicData uri="http://schemas.openxmlformats.org/drawingml/2006/picture">
+                <pic:pic xmlns:pic="http://schemas.openxmlformats.org/drawingml/2006/picture">
+                  <pic:nvPicPr>
+                    <pic:cNvPr id="0" name="Picture 5"/>
+                    <pic:cNvPicPr>
+                      <a:picLocks noChangeAspect="1" noChangeArrowheads="1"/>
+                    </pic:cNvPicPr>
+                  </pic:nvPicPr>
+                  <pic:blipFill>
+                    <a:blip r:embed="rId16">
+                      <a:extLst>
+                        <a:ext uri="{28A0092B-C50C-407E-A947-70E740481C1C}">
+                          <a14:useLocalDpi xmlns:a14="http://schemas.microsoft.com/office/drawing/2010/main" val="0"/>
+                        </a:ext>
+                      </a:extLst>
+                    </a:blip>
+                    <a:srcRect/>
+                    <a:stretch>
+                      <a:fillRect/>
+                    </a:stretch>
+                  </pic:blipFill>
+                  <pic:spPr bwMode="auto">
+                    <a:xfrm>
+                      <a:off x="0" y="0"/>
+                      <a:ext cx="6544745" cy="2671324"/>
+                    </a:xfrm>
+                    <a:prstGeom prst="rect">
+                      <a:avLst/>
+                    </a:prstGeom>
+                    <a:noFill/>
+                    <a:ln>
+                      <a:noFill/>
+                    </a:ln>
+                  </pic:spPr>
+                </pic:pic>
+              </a:graphicData>
+            </a:graphic>
+          </wp:inline>
+        </w:drawing>
+      </w:r>
+    </w:p>
+    <w:p>
+      <w:pPr>
+        <w:jc w:val="center"/>
+        <w:rPr>
+          <w:rFonts w:ascii="Century Gothic" w:hAnsi="Century Gothic"/>
+          <w:color w:val="000000" w:themeColor="text1"/>
+          <w:sz w:val="20"/>
+          <w:szCs w:val="20"/>
+        </w:rPr>
+      </w:pPr>
+      <w:r>
+        <w:rPr>
+          <w:noProof/>
+        </w:rPr>
+        <w:drawing>
+          <wp:inline distT="0" distB="0" distL="0" distR="0" wp14:anchorId="259C2FFC" wp14:editId="34933010">
+            <wp:extent cx="6571615" cy="5016500"/>
+            <wp:effectExtent l="0" t="0" r="635" b="0"/>
+            <wp:docPr id="203070159" name="Picture 4"/>
+            <wp:cNvGraphicFramePr>
+              <a:graphicFrameLocks xmlns:a="http://schemas.openxmlformats.org/drawingml/2006/main" noChangeAspect="1"/>
+            </wp:cNvGraphicFramePr>
+            <a:graphic xmlns:a="http://schemas.openxmlformats.org/drawingml/2006/main">
+              <a:graphicData uri="http://schemas.openxmlformats.org/drawingml/2006/picture">
+                <pic:pic xmlns:pic="http://schemas.openxmlformats.org/drawingml/2006/picture">
+                  <pic:nvPicPr>
+                    <pic:cNvPr id="0" name="Picture 7"/>
+                    <pic:cNvPicPr>
+                      <a:picLocks noChangeAspect="1" noChangeArrowheads="1"/>
+                    </pic:cNvPicPr>
+                  </pic:nvPicPr>
+                  <pic:blipFill>
+                    <a:blip r:embed="rId17">
+                      <a:extLst>
+                        <a:ext uri="{28A0092B-C50C-407E-A947-70E740481C1C}">
+                          <a14:useLocalDpi xmlns:a14="http://schemas.microsoft.com/office/drawing/2010/main" val="0"/>
+                        </a:ext>
+                      </a:extLst>
+                    </a:blip>
+                    <a:srcRect/>
+                    <a:stretch>
+                      <a:fillRect/>
+                    </a:stretch>
+                  </pic:blipFill>
+                  <pic:spPr bwMode="auto">
+                    <a:xfrm>
+                      <a:off x="0" y="0"/>
+                      <a:ext cx="6608514" cy="5044667"/>
+                    </a:xfrm>
+                    <a:prstGeom prst="rect">
+                      <a:avLst/>
+                    </a:prstGeom>
+                    <a:noFill/>
+                    <a:ln>
+                      <a:noFill/>
+                    </a:ln>
+                  </pic:spPr>
+                </pic:pic>
+              </a:graphicData>
+            </a:graphic>
+          </wp:inline>
+        </w:drawing>
+      </w:r>
+    </w:p>
+    <w:p>
+      <w:pPr>
+        <w:jc w:val="center"/>
+        <w:rPr>
+          <w:rFonts w:ascii="Century Gothic" w:hAnsi="Century Gothic"/>
+          <w:color w:val="000000" w:themeColor="text1"/>
+          <w:sz w:val="20"/>
+          <w:szCs w:val="20"/>
+        </w:rPr>
+      </w:pPr>
+      <w:r>
+        <w:rPr>
+          <w:noProof/>
+        </w:rPr>
+        <w:lastRenderedPageBreak/>
+        <w:drawing>
+          <wp:inline distT="0" distB="0" distL="0" distR="0" wp14:anchorId="0C744C50" wp14:editId="2D023E4E">
+            <wp:extent cx="6509385" cy="2393950"/>
+            <wp:effectExtent l="0" t="0" r="5715" b="6350"/>
+            <wp:docPr id="1188420767" name="Picture 5"/>
+            <wp:cNvGraphicFramePr>
+              <a:graphicFrameLocks xmlns:a="http://schemas.openxmlformats.org/drawingml/2006/main" noChangeAspect="1"/>
+            </wp:cNvGraphicFramePr>
+            <a:graphic xmlns:a="http://schemas.openxmlformats.org/drawingml/2006/main">
+              <a:graphicData uri="http://schemas.openxmlformats.org/drawingml/2006/picture">
+                <pic:pic xmlns:pic="http://schemas.openxmlformats.org/drawingml/2006/picture">
+                  <pic:nvPicPr>
+                    <pic:cNvPr id="0" name="Picture 9"/>
+                    <pic:cNvPicPr>
+                      <a:picLocks noChangeAspect="1" noChangeArrowheads="1"/>
+                    </pic:cNvPicPr>
+                  </pic:nvPicPr>
+                  <pic:blipFill>
+                    <a:blip r:embed="rId18">
+                      <a:extLst>
+                        <a:ext uri="{28A0092B-C50C-407E-A947-70E740481C1C}">
+                          <a14:useLocalDpi xmlns:a14="http://schemas.microsoft.com/office/drawing/2010/main" val="0"/>
+                        </a:ext>
+                      </a:extLst>
+                    </a:blip>
+                    <a:srcRect/>
+                    <a:stretch>
+                      <a:fillRect/>
+                    </a:stretch>
+                  </pic:blipFill>
+                  <pic:spPr bwMode="auto">
+                    <a:xfrm>
+                      <a:off x="0" y="0"/>
+                      <a:ext cx="6512621" cy="2395140"/>
+                    </a:xfrm>
+                    <a:prstGeom prst="rect">
+                      <a:avLst/>
+                    </a:prstGeom>
+                    <a:noFill/>
+                    <a:ln>
+                      <a:noFill/>
+                    </a:ln>
+                  </pic:spPr>
+                </pic:pic>
+              </a:graphicData>
+            </a:graphic>
+          </wp:inline>
+        </w:drawing>
+      </w:r>
+    </w:p>
+    <w:p>
+      <w:pPr>
+        <w:jc w:val="center"/>
+        <w:rPr>
+          <w:rFonts w:ascii="Century Gothic" w:hAnsi="Century Gothic"/>
+          <w:color w:val="000000" w:themeColor="text1"/>
+          <w:sz w:val="20"/>
+          <w:szCs w:val="20"/>
+        </w:rPr>
+      </w:pPr>
+      <w:r>
+        <w:rPr>
+          <w:noProof/>
+        </w:rPr>
+        <w:drawing>
+          <wp:inline distT="0" distB="0" distL="0" distR="0" wp14:anchorId="74259F14" wp14:editId="7E155897">
+            <wp:extent cx="6477000" cy="4629914"/>
+            <wp:effectExtent l="0" t="0" r="0" b="0"/>
+            <wp:docPr id="1683152023" name="Picture 6"/>
+            <wp:cNvGraphicFramePr>
+              <a:graphicFrameLocks xmlns:a="http://schemas.openxmlformats.org/drawingml/2006/main" noChangeAspect="1"/>
+            </wp:cNvGraphicFramePr>
+            <a:graphic xmlns:a="http://schemas.openxmlformats.org/drawingml/2006/main">
+              <a:graphicData uri="http://schemas.openxmlformats.org/drawingml/2006/picture">
+                <pic:pic xmlns:pic="http://schemas.openxmlformats.org/drawingml/2006/picture">
+                  <pic:nvPicPr>
+                    <pic:cNvPr id="0" name="Picture 11"/>
+                    <pic:cNvPicPr>
+                      <a:picLocks noChangeAspect="1" noChangeArrowheads="1"/>
+                    </pic:cNvPicPr>
+                  </pic:nvPicPr>
+                  <pic:blipFill>
+                    <a:blip r:embed="rId19">
+                      <a:extLst>
+                        <a:ext uri="{28A0092B-C50C-407E-A947-70E740481C1C}">
+                          <a14:useLocalDpi xmlns:a14="http://schemas.microsoft.com/office/drawing/2010/main" val="0"/>
+                        </a:ext>
+                      </a:extLst>
+                    </a:blip>
+                    <a:srcRect/>
+                    <a:stretch>
+                      <a:fillRect/>
+                    </a:stretch>
+                  </pic:blipFill>
+                  <pic:spPr bwMode="auto">
+                    <a:xfrm>
+                      <a:off x="0" y="0"/>
+                      <a:ext cx="6481313" cy="4632997"/>
+                    </a:xfrm>
+                    <a:prstGeom prst="rect">
+                      <a:avLst/>
+                    </a:prstGeom>
+                    <a:noFill/>
+                    <a:ln>
+                      <a:noFill/>
+                    </a:ln>
+                  </pic:spPr>
+                </pic:pic>
+              </a:graphicData>
+            </a:graphic>
+          </wp:inline>
+        </w:drawing>
+      </w:r>
+    </w:p>
+    <w:p>
+      <w:pPr>
+        <w:jc w:val="center"/>
+        <w:rPr>
+          <w:rFonts w:ascii="Century Gothic" w:hAnsi="Century Gothic"/>
+          <w:color w:val="000000" w:themeColor="text1"/>
+          <w:sz w:val="20"/>
+          <w:szCs w:val="20"/>
+        </w:rPr>
+      </w:pPr>
+    </w:p>
+    <w:p>
+      <w:pPr>
+        <w:jc w:val="center"/>
+        <w:rPr>
+          <w:rFonts w:ascii="Century Gothic" w:hAnsi="Century Gothic"/>
+          <w:color w:val="000000" w:themeColor="text1"/>
+          <w:sz w:val="20"/>
+          <w:szCs w:val="20"/>
+        </w:rPr>
+      </w:pPr>
+      <w:r>
+        <w:rPr>
+          <w:noProof/>
+        </w:rPr>
+        <w:lastRenderedPageBreak/>
+        <w:drawing>
+          <wp:inline distT="0" distB="0" distL="0" distR="0" wp14:anchorId="1EAAD9A0" wp14:editId="4E7D23C9">
+            <wp:extent cx="6508750" cy="2927350"/>
+            <wp:effectExtent l="0" t="0" r="6350" b="6350"/>
+            <wp:docPr id="710024358" name="Picture 8"/>
+            <wp:cNvGraphicFramePr>
+              <a:graphicFrameLocks xmlns:a="http://schemas.openxmlformats.org/drawingml/2006/main" noChangeAspect="1"/>
+            </wp:cNvGraphicFramePr>
+            <a:graphic xmlns:a="http://schemas.openxmlformats.org/drawingml/2006/main">
+              <a:graphicData uri="http://schemas.openxmlformats.org/drawingml/2006/picture">
+                <pic:pic xmlns:pic="http://schemas.openxmlformats.org/drawingml/2006/picture">
+                  <pic:nvPicPr>
+                    <pic:cNvPr id="0" name="Picture 15"/>
+                    <pic:cNvPicPr>
+                      <a:picLocks noChangeAspect="1" noChangeArrowheads="1"/>
+                    </pic:cNvPicPr>
+                  </pic:nvPicPr>
+                  <pic:blipFill>
+                    <a:blip r:embed="rId20">
+                      <a:extLst>
+                        <a:ext uri="{28A0092B-C50C-407E-A947-70E740481C1C}">
+                          <a14:useLocalDpi xmlns:a14="http://schemas.microsoft.com/office/drawing/2010/main" val="0"/>
+                        </a:ext>
+                      </a:extLst>
+                    </a:blip>
+                    <a:srcRect/>
+                    <a:stretch>
+                      <a:fillRect/>
+                    </a:stretch>
+                  </pic:blipFill>
+                  <pic:spPr bwMode="auto">
+                    <a:xfrm>
+                      <a:off x="0" y="0"/>
+                      <a:ext cx="6514602" cy="2929982"/>
+                    </a:xfrm>
+                    <a:prstGeom prst="rect">
+                      <a:avLst/>
+                    </a:prstGeom>
+                    <a:noFill/>
+                    <a:ln>
+                      <a:noFill/>
+                    </a:ln>
+                  </pic:spPr>
+                </pic:pic>
+              </a:graphicData>
+            </a:graphic>
+          </wp:inline>
+        </w:drawing>
+      </w:r>
+    </w:p>
+    <w:p>
+      <w:pPr>
+        <w:jc w:val="center"/>
+        <w:rPr>
+          <w:rFonts w:ascii="Century Gothic" w:hAnsi="Century Gothic"/>
+          <w:color w:val="000000" w:themeColor="text1"/>
+          <w:sz w:val="20"/>
+          <w:szCs w:val="20"/>
+        </w:rPr>
+      </w:pPr>
+      <w:r>
+        <w:rPr>
+          <w:noProof/>
+        </w:rPr>
+        <w:drawing>
+          <wp:inline distT="0" distB="0" distL="0" distR="0" wp14:anchorId="2B0442F6" wp14:editId="7DE24CC4">
+            <wp:extent cx="6508750" cy="3937000"/>
+            <wp:effectExtent l="0" t="0" r="6350" b="6350"/>
+            <wp:docPr id="1016584365" name="Picture 7"/>
+            <wp:cNvGraphicFramePr>
+              <a:graphicFrameLocks xmlns:a="http://schemas.openxmlformats.org/drawingml/2006/main" noChangeAspect="1"/>
+            </wp:cNvGraphicFramePr>
+            <a:graphic xmlns:a="http://schemas.openxmlformats.org/drawingml/2006/main">
+              <a:graphicData uri="http://schemas.openxmlformats.org/drawingml/2006/picture">
+                <pic:pic xmlns:pic="http://schemas.openxmlformats.org/drawingml/2006/picture">
+                  <pic:nvPicPr>
+                    <pic:cNvPr id="0" name="Picture 13"/>
+                    <pic:cNvPicPr>
+                      <a:picLocks noChangeAspect="1" noChangeArrowheads="1"/>
+                    </pic:cNvPicPr>
+                  </pic:nvPicPr>
+                  <pic:blipFill>
+                    <a:blip r:embed="rId21">
+                      <a:extLst>
+                        <a:ext uri="{28A0092B-C50C-407E-A947-70E740481C1C}">
+                          <a14:useLocalDpi xmlns:a14="http://schemas.microsoft.com/office/drawing/2010/main" val="0"/>
+                        </a:ext>
+                      </a:extLst>
+                    </a:blip>
+                    <a:srcRect/>
+                    <a:stretch>
+                      <a:fillRect/>
+                    </a:stretch>
+                  </pic:blipFill>
+                  <pic:spPr bwMode="auto">
+                    <a:xfrm>
+                      <a:off x="0" y="0"/>
+                      <a:ext cx="6508750" cy="3937000"/>
+                    </a:xfrm>
+                    <a:prstGeom prst="rect">
+                      <a:avLst/>
+                    </a:prstGeom>
+                    <a:noFill/>
+                    <a:ln>
+                      <a:noFill/>
+                    </a:ln>
+                  </pic:spPr>
+                </pic:pic>
+              </a:graphicData>
+            </a:graphic>
+          </wp:inline>
+        </w:drawing>
+      </w:r>
+    </w:p>
+    <w:p>
+      <w:pPr>
+        <w:jc w:val="center"/>
+        <w:rPr>
+          <w:rFonts w:ascii="Century Gothic" w:hAnsi="Century Gothic"/>
+          <w:color w:val="000000" w:themeColor="text1"/>
+          <w:sz w:val="20"/>
+          <w:szCs w:val="20"/>
+        </w:rPr>
+      </w:pPr>
+    </w:p>
+    <w:p>
+      <w:pPr>
+        <w:jc w:val="center"/>
+        <w:rPr>
+          <w:rFonts w:ascii="Century Gothic" w:hAnsi="Century Gothic"/>
+          <w:color w:val="000000" w:themeColor="text1"/>
+          <w:sz w:val="20"/>
+          <w:szCs w:val="20"/>
+        </w:rPr>
+      </w:pPr>
+      <w:r>
+        <w:rPr>
+          <w:noProof/>
+        </w:rPr>
+        <w:lastRenderedPageBreak/>
+        <w:drawing>
+          <wp:inline distT="0" distB="0" distL="0" distR="0" wp14:anchorId="08F2D2CA" wp14:editId="5DA3B981">
+            <wp:extent cx="6527800" cy="3105150"/>
+            <wp:effectExtent l="0" t="0" r="6350" b="0"/>
+            <wp:docPr id="1404633719" name="Picture 9"/>
+            <wp:cNvGraphicFramePr>
+              <a:graphicFrameLocks xmlns:a="http://schemas.openxmlformats.org/drawingml/2006/main" noChangeAspect="1"/>
+            </wp:cNvGraphicFramePr>
+            <a:graphic xmlns:a="http://schemas.openxmlformats.org/drawingml/2006/main">
+              <a:graphicData uri="http://schemas.openxmlformats.org/drawingml/2006/picture">
+                <pic:pic xmlns:pic="http://schemas.openxmlformats.org/drawingml/2006/picture">
+                  <pic:nvPicPr>
+                    <pic:cNvPr id="0" name="Picture 17"/>
+                    <pic:cNvPicPr>
+                      <a:picLocks noChangeAspect="1" noChangeArrowheads="1"/>
+                    </pic:cNvPicPr>
+                  </pic:nvPicPr>
+                  <pic:blipFill>
+                    <a:blip r:embed="rId22">
+                      <a:extLst>
+                        <a:ext uri="{28A0092B-C50C-407E-A947-70E740481C1C}">
+                          <a14:useLocalDpi xmlns:a14="http://schemas.microsoft.com/office/drawing/2010/main" val="0"/>
+                        </a:ext>
+                      </a:extLst>
+                    </a:blip>
+                    <a:srcRect/>
+                    <a:stretch>
+                      <a:fillRect/>
+                    </a:stretch>
+                  </pic:blipFill>
+                  <pic:spPr bwMode="auto">
+                    <a:xfrm>
+                      <a:off x="0" y="0"/>
+                      <a:ext cx="6535932" cy="3109018"/>
+                    </a:xfrm>
+                    <a:prstGeom prst="rect">
+                      <a:avLst/>
+                    </a:prstGeom>
+                    <a:noFill/>
+                    <a:ln>
+                      <a:noFill/>
+                    </a:ln>
+                  </pic:spPr>
+                </pic:pic>
+              </a:graphicData>
+            </a:graphic>
+          </wp:inline>
+        </w:drawing>
+      </w:r>
+    </w:p>
+    <w:p>
+      <w:pPr>
+        <w:jc w:val="center"/>
+        <w:rPr>
+          <w:rFonts w:ascii="Century Gothic" w:hAnsi="Century Gothic"/>
+          <w:color w:val="000000" w:themeColor="text1"/>
+          <w:sz w:val="20"/>
+          <w:szCs w:val="20"/>
+        </w:rPr>
+      </w:pPr>
+    </w:p>
+    <w:p>
+      <w:pPr>
+        <w:jc w:val="center"/>
+        <w:rPr>
+          <w:rFonts w:ascii="Century Gothic" w:hAnsi="Century Gothic"/>
+          <w:color w:val="000000" w:themeColor="text1"/>
+          <w:sz w:val="20"/>
+          <w:szCs w:val="20"/>
+        </w:rPr>
+      </w:pPr>
+      <w:r>
+        <w:rPr>
+          <w:noProof/>
+        </w:rPr>
+        <w:drawing>
+          <wp:inline distT="0" distB="0" distL="0" distR="0" wp14:anchorId="24E86F27" wp14:editId="0B27A1AF">
+            <wp:extent cx="6527800" cy="4152900"/>
+            <wp:effectExtent l="0" t="0" r="6350" b="0"/>
+            <wp:docPr id="1466513456" name="Picture 10"/>
+            <wp:cNvGraphicFramePr>
+              <a:graphicFrameLocks xmlns:a="http://schemas.openxmlformats.org/drawingml/2006/main" noChangeAspect="1"/>
+            </wp:cNvGraphicFramePr>
+            <a:graphic xmlns:a="http://schemas.openxmlformats.org/drawingml/2006/main">
+              <a:graphicData uri="http://schemas.openxmlformats.org/drawingml/2006/picture">
+                <pic:pic xmlns:pic="http://schemas.openxmlformats.org/drawingml/2006/picture">
+                  <pic:nvPicPr>
+                    <pic:cNvPr id="0" name="Picture 19"/>
+                    <pic:cNvPicPr>
+                      <a:picLocks noChangeAspect="1" noChangeArrowheads="1"/>
+                    </pic:cNvPicPr>
+                  </pic:nvPicPr>
+                  <pic:blipFill>
+                    <a:blip r:embed="rId23">
+                      <a:extLst>
+                        <a:ext uri="{28A0092B-C50C-407E-A947-70E740481C1C}">
+                          <a14:useLocalDpi xmlns:a14="http://schemas.microsoft.com/office/drawing/2010/main" val="0"/>
+                        </a:ext>
+                      </a:extLst>
+                    </a:blip>
+                    <a:srcRect/>
+                    <a:stretch>
+                      <a:fillRect/>
+                    </a:stretch>
+                  </pic:blipFill>
+                  <pic:spPr bwMode="auto">
+                    <a:xfrm>
+                      <a:off x="0" y="0"/>
+                      <a:ext cx="6527800" cy="4152900"/>
+                    </a:xfrm>
+                    <a:prstGeom prst="rect">
+                      <a:avLst/>
+                    </a:prstGeom>
+                    <a:noFill/>
+                    <a:ln>
+                      <a:noFill/>
+                    </a:ln>
+                  </pic:spPr>
+                </pic:pic>
+              </a:graphicData>
+            </a:graphic>
+          </wp:inline>
+        </w:drawing>
+      </w:r>
+    </w:p>
+    <w:p>
+      <w:pPr>
+        <w:jc w:val="center"/>
+        <w:rPr>
+          <w:rFonts w:ascii="Century Gothic" w:hAnsi="Century Gothic"/>
+          <w:b/>
+          <w:bCs/>
+          <w:color w:val="000000" w:themeColor="text1"/>
+          <w:u w:val="thick"/>
+        </w:rPr>
+      </w:pPr>
+    </w:p>
+    <w:p>
+      <w:pPr>
+        <w:jc w:val="center"/>
+        <w:rPr>
+          <w:rFonts w:ascii="Century Gothic" w:hAnsi="Century Gothic"/>
+          <w:b/>
+          <w:bCs/>
+          <w:color w:val="000000" w:themeColor="text1"/>
+          <w:u w:val="thick"/>
+        </w:rPr>
+      </w:pPr>
+    </w:p>
+    <w:p>
+      <w:pPr>
+        <w:jc w:val="center"/>
+        <w:rPr>
+          <w:rFonts w:ascii="Century Gothic" w:hAnsi="Century Gothic"/>
+          <w:b/>
+          <w:bCs/>
+          <w:color w:val="000000" w:themeColor="text1"/>
+          <w:u w:val="thick"/>
+        </w:rPr>
+      </w:pPr>
+    </w:p>
+    <w:p>
+      <w:pPr>
+        <w:jc w:val="center"/>
+        <w:rPr>
+          <w:rFonts w:ascii="Century Gothic" w:hAnsi="Century Gothic"/>
+          <w:b/>
+          <w:bCs/>
+          <w:color w:val="000000" w:themeColor="text1"/>
+          <w:u w:val="thick"/>
+        </w:rPr>
+      </w:pPr>
+    </w:p>
+    <w:p>
+      <w:pPr>
+        <w:jc w:val="center"/>
+        <w:rPr>
+          <w:rFonts w:ascii="Century Gothic" w:hAnsi="Century Gothic"/>
+          <w:b/>
+          <w:bCs/>
+          <w:color w:val="000000" w:themeColor="text1"/>
+          <w:u w:val="thick"/>
+        </w:rPr>
+      </w:pPr>
+      <w:r>
+        <w:rPr>
+          <w:rFonts w:ascii="Century Gothic" w:hAnsi="Century Gothic"/>
+          <w:b/>
+          <w:bCs/>
+          <w:color w:val="000000" w:themeColor="text1"/>
+          <w:u w:val="thick"/>
+        </w:rPr>
+        <w:lastRenderedPageBreak/>
+        <w:t>Summary of Detected Anomalies:</w:t>
+      </w:r>
+    </w:p>
+    <w:p>
+      <w:pPr>
+        <w:rPr>
+          <w:rFonts w:ascii="Bookman Old Style" w:hAnsi="Bookman Old Style"/>
+          <w:color w:val="000000" w:themeColor="text1"/>
+          <w:sz w:val="20"/>
+          <w:szCs w:val="20"/>
+          <w:u w:val="thick"/>
+        </w:rPr>
+      </w:pPr>
+      <w:r>
+        <w:rPr>
+          <w:rFonts w:ascii="Bookman Old Style" w:hAnsi="Bookman Old Style"/>
+          <w:color w:val="000000" w:themeColor="text1"/>
+          <w:sz w:val="20"/>
+          <w:szCs w:val="20"/>
+          <w:u w:val="thick"/>
+        </w:rPr>
+        <w:t>High Prevalence (Potential Outliers for Elevated Risk):</w:t>
+      </w:r>
+    </w:p>
+    <w:p>
+      <w:pPr>
+        <w:rPr>
+          <w:rFonts w:ascii="Bookman Old Style" w:hAnsi="Bookman Old Style"/>
+          <w:color w:val="000000" w:themeColor="text1"/>
+          <w:sz w:val="20"/>
+          <w:szCs w:val="20"/>
+        </w:rPr>
+      </w:pPr>
+      <w:r>
+        <w:rPr>
+          <w:rFonts w:ascii="Bookman Old Style" w:hAnsi="Bookman Old Style"/>
+          <w:color w:val="000000" w:themeColor="text1"/>
+          <w:sz w:val="20"/>
+          <w:szCs w:val="20"/>
+        </w:rPr>
+        <w:t xml:space="preserve">Women: Bukedi region (2016: 39.8% lifetime, 28.4% past 12 months), divorced/separated/widowed (all periods: up to 54.5% lifetime in 2006), married/living together (2016: 25.7% lifetime, 16.9% past 12), primary education (2016: 24.9% lifetime, 15.3% past 12), </w:t>
+      </w:r>
+      <w:proofErr w:type="spellStart"/>
+      <w:r>
+        <w:rPr>
+          <w:rFonts w:ascii="Bookman Old Style" w:hAnsi="Bookman Old Style"/>
+          <w:color w:val="000000" w:themeColor="text1"/>
+          <w:sz w:val="20"/>
+          <w:szCs w:val="20"/>
+        </w:rPr>
+        <w:t>Iteso</w:t>
+      </w:r>
+      <w:proofErr w:type="spellEnd"/>
+      <w:r>
+        <w:rPr>
+          <w:rFonts w:ascii="Bookman Old Style" w:hAnsi="Bookman Old Style"/>
+          <w:color w:val="000000" w:themeColor="text1"/>
+          <w:sz w:val="20"/>
+          <w:szCs w:val="20"/>
+        </w:rPr>
+        <w:t xml:space="preserve"> ethnicity (2011: 30.2% lifetime, 23.2% past 12), North region (2011: 24.6% lifetime, 20.6% past 12), Central 2 region (2006: 31.6% lifetime for women, 21.6% for men), Islands3 special area (2016: 29.6% lifetime for women, 17.4% for men).</w:t>
+      </w:r>
+    </w:p>
+    <w:p>
+      <w:pPr>
+        <w:rPr>
+          <w:rFonts w:ascii="Bookman Old Style" w:hAnsi="Bookman Old Style"/>
+          <w:color w:val="000000" w:themeColor="text1"/>
+          <w:sz w:val="20"/>
+          <w:szCs w:val="20"/>
+        </w:rPr>
+      </w:pPr>
+      <w:r>
+        <w:rPr>
+          <w:rFonts w:ascii="Bookman Old Style" w:hAnsi="Bookman Old Style"/>
+          <w:color w:val="000000" w:themeColor="text1"/>
+          <w:sz w:val="20"/>
+          <w:szCs w:val="20"/>
+        </w:rPr>
+        <w:t xml:space="preserve">Men: Divorced/separated/widowed (2011: 19.9% lifetime, 8.3% past 12), Seventh Day Adventist religion (2016: 11.2% lifetime, 8.6% past 12), </w:t>
+      </w:r>
+      <w:proofErr w:type="spellStart"/>
+      <w:r>
+        <w:rPr>
+          <w:rFonts w:ascii="Bookman Old Style" w:hAnsi="Bookman Old Style"/>
+          <w:color w:val="000000" w:themeColor="text1"/>
+          <w:sz w:val="20"/>
+          <w:szCs w:val="20"/>
+        </w:rPr>
+        <w:t>Iteso</w:t>
+      </w:r>
+      <w:proofErr w:type="spellEnd"/>
+      <w:r>
+        <w:rPr>
+          <w:rFonts w:ascii="Bookman Old Style" w:hAnsi="Bookman Old Style"/>
+          <w:color w:val="000000" w:themeColor="text1"/>
+          <w:sz w:val="20"/>
+          <w:szCs w:val="20"/>
+        </w:rPr>
+        <w:t xml:space="preserve"> ethnicity (2011: 14.9% lifetime, 8.6% past 12), Islands3 (2016: 17.4% lifetime, 8.1% past 12).</w:t>
+      </w:r>
+    </w:p>
+    <w:p>
+      <w:pPr>
+        <w:rPr>
+          <w:rFonts w:ascii="Bookman Old Style" w:hAnsi="Bookman Old Style"/>
+          <w:color w:val="000000" w:themeColor="text1"/>
+          <w:sz w:val="20"/>
+          <w:szCs w:val="20"/>
+        </w:rPr>
+      </w:pPr>
+      <w:r>
+        <w:rPr>
+          <w:rFonts w:ascii="Bookman Old Style" w:hAnsi="Bookman Old Style"/>
+          <w:color w:val="000000" w:themeColor="text1"/>
+          <w:sz w:val="20"/>
+          <w:szCs w:val="20"/>
+        </w:rPr>
+        <w:t>Overall totals in 2016 show mild anomalies, possibly due to aggregated deviations.</w:t>
+      </w:r>
+    </w:p>
+    <w:p>
+      <w:pPr>
+        <w:rPr>
+          <w:rFonts w:ascii="Century Gothic" w:hAnsi="Century Gothic"/>
+          <w:color w:val="000000" w:themeColor="text1"/>
+          <w:sz w:val="20"/>
+          <w:szCs w:val="20"/>
+        </w:rPr>
+      </w:pPr>
+    </w:p>
+    <w:p>
+      <w:pPr>
+        <w:rPr>
+          <w:rFonts w:ascii="Bookman Old Style" w:hAnsi="Bookman Old Style"/>
+          <w:color w:val="000000" w:themeColor="text1"/>
+          <w:sz w:val="20"/>
+          <w:szCs w:val="20"/>
+          <w:u w:val="thick"/>
+        </w:rPr>
+      </w:pPr>
+      <w:r>
+        <w:rPr>
+          <w:rFonts w:ascii="Bookman Old Style" w:hAnsi="Bookman Old Style"/>
+          <w:color w:val="000000" w:themeColor="text1"/>
+          <w:sz w:val="20"/>
+          <w:szCs w:val="20"/>
+          <w:u w:val="thick"/>
+        </w:rPr>
+        <w:t>Low Prevalence (Potential Outliers for Under-Reporting or Protective Factors):</w:t>
+      </w:r>
+    </w:p>
+    <w:p>
+      <w:pPr>
+        <w:rPr>
+          <w:rFonts w:ascii="Bookman Old Style" w:hAnsi="Bookman Old Style"/>
+          <w:color w:val="000000" w:themeColor="text1"/>
+          <w:sz w:val="20"/>
+          <w:szCs w:val="20"/>
+        </w:rPr>
+      </w:pPr>
+      <w:r>
+        <w:rPr>
+          <w:rFonts w:ascii="Bookman Old Style" w:hAnsi="Bookman Old Style"/>
+          <w:color w:val="000000" w:themeColor="text1"/>
+          <w:sz w:val="20"/>
+          <w:szCs w:val="20"/>
+        </w:rPr>
+        <w:t>Women: Age 15-19 (2016: 9.9% lifetime, 5.3% past 12), never married (2016: 5.7% lifetime, 1.1% past 12; 2011: 13.4% lifetime, 3.2% past 12), 0 living children (2016: 9.5% lifetime, 3.7% past 12).</w:t>
+      </w:r>
+    </w:p>
+    <w:p>
+      <w:pPr>
+        <w:rPr>
+          <w:rFonts w:ascii="Bookman Old Style" w:hAnsi="Bookman Old Style"/>
+          <w:color w:val="000000" w:themeColor="text1"/>
+          <w:sz w:val="20"/>
+          <w:szCs w:val="20"/>
+        </w:rPr>
+      </w:pPr>
+      <w:r>
+        <w:rPr>
+          <w:rFonts w:ascii="Bookman Old Style" w:hAnsi="Bookman Old Style"/>
+          <w:color w:val="000000" w:themeColor="text1"/>
+          <w:sz w:val="20"/>
+          <w:szCs w:val="20"/>
+        </w:rPr>
+        <w:t>Men: Karamoja region (2016: 0.3% lifetime/past 12; 2011: 8.8% lifetime, 0% past 12), North region (2011: 2.5% lifetime, 0.5% past 12), never married (2011: 5.5% lifetime, 1.5% past 12), 0 living children (2016: 5.5% lifetime, 1.8% past 12).</w:t>
+      </w:r>
+    </w:p>
+    <w:p>
+      <w:pPr>
+        <w:rPr>
+          <w:rFonts w:ascii="Bookman Old Style" w:hAnsi="Bookman Old Style"/>
+          <w:color w:val="000000" w:themeColor="text1"/>
+          <w:sz w:val="20"/>
+          <w:szCs w:val="20"/>
+        </w:rPr>
+      </w:pPr>
+      <w:r>
+        <w:rPr>
+          <w:rFonts w:ascii="Bookman Old Style" w:hAnsi="Bookman Old Style"/>
+          <w:color w:val="000000" w:themeColor="text1"/>
+          <w:sz w:val="20"/>
+          <w:szCs w:val="20"/>
+        </w:rPr>
+        <w:t>Rural residence (2016) shows a mixed anomaly (higher for women past 12 at 14.2%, but flagged overall).</w:t>
+      </w:r>
+    </w:p>
+    <w:p>
+      <w:pPr>
+        <w:rPr>
+          <w:rFonts w:ascii="Bookman Old Style" w:hAnsi="Bookman Old Style"/>
+          <w:color w:val="000000" w:themeColor="text1"/>
+          <w:sz w:val="20"/>
+          <w:szCs w:val="20"/>
+        </w:rPr>
+      </w:pPr>
+    </w:p>
+    <w:p>
+      <w:pPr>
+        <w:jc w:val="center"/>
+        <w:rPr>
+          <w:rFonts w:ascii="Century Gothic" w:hAnsi="Century Gothic"/>
+          <w:color w:val="000000" w:themeColor="text1"/>
+          <w:sz w:val="20"/>
+          <w:szCs w:val="20"/>
+        </w:rPr>
+      </w:pPr>
+      <w:r>
+        <w:rPr>
+          <w:rFonts w:ascii="Century Gothic" w:hAnsi="Century Gothic"/>
+          <w:b/>
+          <w:bCs/>
+          <w:color w:val="000000" w:themeColor="text1"/>
+          <w:u w:val="thick"/>
+        </w:rPr>
+        <w:t>Conclusion</w:t>
+      </w:r>
+    </w:p>
+    <w:p>
+      <w:pPr>
+        <w:rPr>
+          <w:rFonts w:ascii="Bookman Old Style" w:hAnsi="Bookman Old Style"/>
+          <w:color w:val="000000" w:themeColor="text1"/>
+          <w:sz w:val="20"/>
+          <w:szCs w:val="20"/>
+        </w:rPr>
+      </w:pPr>
+      <w:r>
+        <w:rPr>
+          <w:rFonts w:ascii="Bookman Old Style" w:hAnsi="Bookman Old Style"/>
+          <w:color w:val="000000" w:themeColor="text1"/>
+          <w:sz w:val="20"/>
+          <w:szCs w:val="20"/>
+        </w:rPr>
+        <w:t>The anomalies often cluster in marital status (e.g., divorced consistently high), regions (e.g., Bukedi/North/Karamoja extremes), and socio-economic factors (e.g., primary education high, never married low). Trends over time show increasing detection in 2016, possibly due to better reporting or changing social dynamics. Z-anomalies tend to flag extreme values (e.g., Bukedi's 28.4%), while ISO-anomalies catch isolated cases (e.g., low men in Karamoja).</w:t>
+      </w:r>
+    </w:p>
+    <w:p>
+      <w:pPr>
+        <w:rPr>
+          <w:rFonts w:ascii="Bookman Old Style" w:hAnsi="Bookman Old Style"/>
+          <w:color w:val="000000" w:themeColor="text1"/>
+          <w:sz w:val="20"/>
+          <w:szCs w:val="20"/>
+        </w:rPr>
+      </w:pPr>
+      <w:r>
+        <w:rPr>
+          <w:rFonts w:ascii="Bookman Old Style" w:hAnsi="Bookman Old Style"/>
+          <w:color w:val="000000" w:themeColor="text1"/>
+          <w:sz w:val="20"/>
+          <w:szCs w:val="20"/>
+        </w:rPr>
+        <w:t>Potential causes (inferred from data patterns):</w:t>
+      </w:r>
+    </w:p>
+    <w:p>
+      <w:pPr>
+        <w:numPr>
+          <w:ilvl w:val="0"/>
+          <w:numId w:val="5"/>
+        </w:numPr>
+        <w:rPr>
+          <w:rFonts w:ascii="Bookman Old Style" w:hAnsi="Bookman Old Style"/>
+          <w:color w:val="000000" w:themeColor="text1"/>
+          <w:sz w:val="20"/>
+          <w:szCs w:val="20"/>
+        </w:rPr>
+      </w:pPr>
+      <w:r>
+        <w:rPr>
+          <w:rFonts w:ascii="Bookman Old Style" w:hAnsi="Bookman Old Style"/>
+          <w:color w:val="000000" w:themeColor="text1"/>
+          <w:sz w:val="20"/>
+          <w:szCs w:val="20"/>
+        </w:rPr>
+        <w:t>High: Conflict-prone regions (e.g., Bukedi, North), cultural norms in certain ethnicities (</w:t>
+      </w:r>
+      <w:proofErr w:type="spellStart"/>
+      <w:r>
+        <w:rPr>
+          <w:rFonts w:ascii="Bookman Old Style" w:hAnsi="Bookman Old Style"/>
+          <w:color w:val="000000" w:themeColor="text1"/>
+          <w:sz w:val="20"/>
+          <w:szCs w:val="20"/>
+        </w:rPr>
+        <w:t>Iteso</w:t>
+      </w:r>
+      <w:proofErr w:type="spellEnd"/>
+      <w:r>
+        <w:rPr>
+          <w:rFonts w:ascii="Bookman Old Style" w:hAnsi="Bookman Old Style"/>
+          <w:color w:val="000000" w:themeColor="text1"/>
+          <w:sz w:val="20"/>
+          <w:szCs w:val="20"/>
+        </w:rPr>
+        <w:t>), vulnerability in marital dissolution.</w:t>
+      </w:r>
+    </w:p>
+    <w:p>
+      <w:pPr>
+        <w:numPr>
+          <w:ilvl w:val="0"/>
+          <w:numId w:val="5"/>
+        </w:numPr>
+        <w:rPr>
+          <w:rFonts w:ascii="Bookman Old Style" w:hAnsi="Bookman Old Style"/>
+          <w:color w:val="000000" w:themeColor="text1"/>
+          <w:sz w:val="20"/>
+          <w:szCs w:val="20"/>
+        </w:rPr>
+      </w:pPr>
+      <w:r>
+        <w:rPr>
+          <w:rFonts w:ascii="Bookman Old Style" w:hAnsi="Bookman Old Style"/>
+          <w:color w:val="000000" w:themeColor="text1"/>
+          <w:sz w:val="20"/>
+          <w:szCs w:val="20"/>
+        </w:rPr>
+        <w:t>Low: Youth/never married (less exposure time), remote areas like Karamoja (under-reporting or cultural differences).</w:t>
+      </w:r>
+    </w:p>
+    <w:p>
+      <w:pPr>
+        <w:numPr>
+          <w:ilvl w:val="0"/>
+          <w:numId w:val="5"/>
+        </w:numPr>
+        <w:rPr>
+          <w:rFonts w:ascii="Bookman Old Style" w:hAnsi="Bookman Old Style"/>
+          <w:color w:val="000000" w:themeColor="text1"/>
+          <w:sz w:val="20"/>
+          <w:szCs w:val="20"/>
+        </w:rPr>
+      </w:pPr>
+      <w:r>
+        <w:rPr>
+          <w:rFonts w:ascii="Bookman Old Style" w:hAnsi="Bookman Old Style"/>
+          <w:color w:val="000000" w:themeColor="text1"/>
+          <w:sz w:val="20"/>
+          <w:szCs w:val="20"/>
+        </w:rPr>
+        <w:t>No clear gender bias in flagging, but women have higher base rates (e.g., 21.9% lifetime vs. 8.3% for men in 2016).</w:t>
+      </w:r>
     </w:p>
     <w:p>
       <w:pPr>
@@ -2745,12 +3934,12 @@
       </w:pPr>
     </w:p>
     <w:sectPr>
-      <w:headerReference w:type="even" r:id="rId14"/>
-      <w:headerReference w:type="default" r:id="rId15"/>
-      <w:footerReference w:type="even" r:id="rId16"/>
-      <w:footerReference w:type="default" r:id="rId17"/>
-      <w:headerReference w:type="first" r:id="rId18"/>
-      <w:footerReference w:type="first" r:id="rId19"/>
+      <w:headerReference w:type="even" r:id="rId24"/>
+      <w:headerReference w:type="default" r:id="rId25"/>
+      <w:footerReference w:type="even" r:id="rId26"/>
+      <w:footerReference w:type="default" r:id="rId27"/>
+      <w:headerReference w:type="first" r:id="rId28"/>
+      <w:footerReference w:type="first" r:id="rId29"/>
       <w:pgSz w:w="11906" w:h="16838"/>
       <w:pgMar w:top="1440" w:right="1440" w:bottom="1440" w:left="1440" w:header="708" w:footer="708" w:gutter="0"/>
       <w:cols w:space="708"/>
@@ -3092,8 +4281,580 @@
       </w:rPr>
     </w:lvl>
   </w:abstractNum>
+  <w:abstractNum w:abstractNumId="1" w15:restartNumberingAfterBreak="0">
+    <w:nsid w:val="39B75219"/>
+    <w:multiLevelType w:val="multilevel"/>
+    <w:tmpl w:val="A40AB936"/>
+    <w:lvl w:ilvl="0">
+      <w:start w:val="1"/>
+      <w:numFmt w:val="bullet"/>
+      <w:lvlText w:val=""/>
+      <w:lvlJc w:val="left"/>
+      <w:pPr>
+        <w:tabs>
+          <w:tab w:val="num" w:pos="720"/>
+        </w:tabs>
+        <w:ind w:left="720" w:hanging="360"/>
+      </w:pPr>
+      <w:rPr>
+        <w:rFonts w:ascii="Symbol" w:hAnsi="Symbol" w:hint="default"/>
+        <w:sz w:val="20"/>
+      </w:rPr>
+    </w:lvl>
+    <w:lvl w:ilvl="1" w:tentative="1">
+      <w:start w:val="1"/>
+      <w:numFmt w:val="bullet"/>
+      <w:lvlText w:val="o"/>
+      <w:lvlJc w:val="left"/>
+      <w:pPr>
+        <w:tabs>
+          <w:tab w:val="num" w:pos="1440"/>
+        </w:tabs>
+        <w:ind w:left="1440" w:hanging="360"/>
+      </w:pPr>
+      <w:rPr>
+        <w:rFonts w:ascii="Courier New" w:hAnsi="Courier New" w:hint="default"/>
+        <w:sz w:val="20"/>
+      </w:rPr>
+    </w:lvl>
+    <w:lvl w:ilvl="2" w:tentative="1">
+      <w:start w:val="1"/>
+      <w:numFmt w:val="bullet"/>
+      <w:lvlText w:val=""/>
+      <w:lvlJc w:val="left"/>
+      <w:pPr>
+        <w:tabs>
+          <w:tab w:val="num" w:pos="2160"/>
+        </w:tabs>
+        <w:ind w:left="2160" w:hanging="360"/>
+      </w:pPr>
+      <w:rPr>
+        <w:rFonts w:ascii="Wingdings" w:hAnsi="Wingdings" w:hint="default"/>
+        <w:sz w:val="20"/>
+      </w:rPr>
+    </w:lvl>
+    <w:lvl w:ilvl="3" w:tentative="1">
+      <w:start w:val="1"/>
+      <w:numFmt w:val="bullet"/>
+      <w:lvlText w:val=""/>
+      <w:lvlJc w:val="left"/>
+      <w:pPr>
+        <w:tabs>
+          <w:tab w:val="num" w:pos="2880"/>
+        </w:tabs>
+        <w:ind w:left="2880" w:hanging="360"/>
+      </w:pPr>
+      <w:rPr>
+        <w:rFonts w:ascii="Wingdings" w:hAnsi="Wingdings" w:hint="default"/>
+        <w:sz w:val="20"/>
+      </w:rPr>
+    </w:lvl>
+    <w:lvl w:ilvl="4" w:tentative="1">
+      <w:start w:val="1"/>
+      <w:numFmt w:val="bullet"/>
+      <w:lvlText w:val=""/>
+      <w:lvlJc w:val="left"/>
+      <w:pPr>
+        <w:tabs>
+          <w:tab w:val="num" w:pos="3600"/>
+        </w:tabs>
+        <w:ind w:left="3600" w:hanging="360"/>
+      </w:pPr>
+      <w:rPr>
+        <w:rFonts w:ascii="Wingdings" w:hAnsi="Wingdings" w:hint="default"/>
+        <w:sz w:val="20"/>
+      </w:rPr>
+    </w:lvl>
+    <w:lvl w:ilvl="5" w:tentative="1">
+      <w:start w:val="1"/>
+      <w:numFmt w:val="bullet"/>
+      <w:lvlText w:val=""/>
+      <w:lvlJc w:val="left"/>
+      <w:pPr>
+        <w:tabs>
+          <w:tab w:val="num" w:pos="4320"/>
+        </w:tabs>
+        <w:ind w:left="4320" w:hanging="360"/>
+      </w:pPr>
+      <w:rPr>
+        <w:rFonts w:ascii="Wingdings" w:hAnsi="Wingdings" w:hint="default"/>
+        <w:sz w:val="20"/>
+      </w:rPr>
+    </w:lvl>
+    <w:lvl w:ilvl="6" w:tentative="1">
+      <w:start w:val="1"/>
+      <w:numFmt w:val="bullet"/>
+      <w:lvlText w:val=""/>
+      <w:lvlJc w:val="left"/>
+      <w:pPr>
+        <w:tabs>
+          <w:tab w:val="num" w:pos="5040"/>
+        </w:tabs>
+        <w:ind w:left="5040" w:hanging="360"/>
+      </w:pPr>
+      <w:rPr>
+        <w:rFonts w:ascii="Wingdings" w:hAnsi="Wingdings" w:hint="default"/>
+        <w:sz w:val="20"/>
+      </w:rPr>
+    </w:lvl>
+    <w:lvl w:ilvl="7" w:tentative="1">
+      <w:start w:val="1"/>
+      <w:numFmt w:val="bullet"/>
+      <w:lvlText w:val=""/>
+      <w:lvlJc w:val="left"/>
+      <w:pPr>
+        <w:tabs>
+          <w:tab w:val="num" w:pos="5760"/>
+        </w:tabs>
+        <w:ind w:left="5760" w:hanging="360"/>
+      </w:pPr>
+      <w:rPr>
+        <w:rFonts w:ascii="Wingdings" w:hAnsi="Wingdings" w:hint="default"/>
+        <w:sz w:val="20"/>
+      </w:rPr>
+    </w:lvl>
+    <w:lvl w:ilvl="8" w:tentative="1">
+      <w:start w:val="1"/>
+      <w:numFmt w:val="bullet"/>
+      <w:lvlText w:val=""/>
+      <w:lvlJc w:val="left"/>
+      <w:pPr>
+        <w:tabs>
+          <w:tab w:val="num" w:pos="6480"/>
+        </w:tabs>
+        <w:ind w:left="6480" w:hanging="360"/>
+      </w:pPr>
+      <w:rPr>
+        <w:rFonts w:ascii="Wingdings" w:hAnsi="Wingdings" w:hint="default"/>
+        <w:sz w:val="20"/>
+      </w:rPr>
+    </w:lvl>
+  </w:abstractNum>
+  <w:abstractNum w:abstractNumId="2" w15:restartNumberingAfterBreak="0">
+    <w:nsid w:val="49767759"/>
+    <w:multiLevelType w:val="multilevel"/>
+    <w:tmpl w:val="AA307E48"/>
+    <w:lvl w:ilvl="0">
+      <w:start w:val="1"/>
+      <w:numFmt w:val="bullet"/>
+      <w:lvlText w:val=""/>
+      <w:lvlJc w:val="left"/>
+      <w:pPr>
+        <w:tabs>
+          <w:tab w:val="num" w:pos="720"/>
+        </w:tabs>
+        <w:ind w:left="720" w:hanging="360"/>
+      </w:pPr>
+      <w:rPr>
+        <w:rFonts w:ascii="Symbol" w:hAnsi="Symbol" w:hint="default"/>
+        <w:sz w:val="20"/>
+      </w:rPr>
+    </w:lvl>
+    <w:lvl w:ilvl="1">
+      <w:start w:val="1"/>
+      <w:numFmt w:val="bullet"/>
+      <w:lvlText w:val="o"/>
+      <w:lvlJc w:val="left"/>
+      <w:pPr>
+        <w:tabs>
+          <w:tab w:val="num" w:pos="1440"/>
+        </w:tabs>
+        <w:ind w:left="1440" w:hanging="360"/>
+      </w:pPr>
+      <w:rPr>
+        <w:rFonts w:ascii="Courier New" w:hAnsi="Courier New" w:hint="default"/>
+        <w:sz w:val="20"/>
+      </w:rPr>
+    </w:lvl>
+    <w:lvl w:ilvl="2" w:tentative="1">
+      <w:start w:val="1"/>
+      <w:numFmt w:val="bullet"/>
+      <w:lvlText w:val=""/>
+      <w:lvlJc w:val="left"/>
+      <w:pPr>
+        <w:tabs>
+          <w:tab w:val="num" w:pos="2160"/>
+        </w:tabs>
+        <w:ind w:left="2160" w:hanging="360"/>
+      </w:pPr>
+      <w:rPr>
+        <w:rFonts w:ascii="Wingdings" w:hAnsi="Wingdings" w:hint="default"/>
+        <w:sz w:val="20"/>
+      </w:rPr>
+    </w:lvl>
+    <w:lvl w:ilvl="3" w:tentative="1">
+      <w:start w:val="1"/>
+      <w:numFmt w:val="bullet"/>
+      <w:lvlText w:val=""/>
+      <w:lvlJc w:val="left"/>
+      <w:pPr>
+        <w:tabs>
+          <w:tab w:val="num" w:pos="2880"/>
+        </w:tabs>
+        <w:ind w:left="2880" w:hanging="360"/>
+      </w:pPr>
+      <w:rPr>
+        <w:rFonts w:ascii="Wingdings" w:hAnsi="Wingdings" w:hint="default"/>
+        <w:sz w:val="20"/>
+      </w:rPr>
+    </w:lvl>
+    <w:lvl w:ilvl="4" w:tentative="1">
+      <w:start w:val="1"/>
+      <w:numFmt w:val="bullet"/>
+      <w:lvlText w:val=""/>
+      <w:lvlJc w:val="left"/>
+      <w:pPr>
+        <w:tabs>
+          <w:tab w:val="num" w:pos="3600"/>
+        </w:tabs>
+        <w:ind w:left="3600" w:hanging="360"/>
+      </w:pPr>
+      <w:rPr>
+        <w:rFonts w:ascii="Wingdings" w:hAnsi="Wingdings" w:hint="default"/>
+        <w:sz w:val="20"/>
+      </w:rPr>
+    </w:lvl>
+    <w:lvl w:ilvl="5" w:tentative="1">
+      <w:start w:val="1"/>
+      <w:numFmt w:val="bullet"/>
+      <w:lvlText w:val=""/>
+      <w:lvlJc w:val="left"/>
+      <w:pPr>
+        <w:tabs>
+          <w:tab w:val="num" w:pos="4320"/>
+        </w:tabs>
+        <w:ind w:left="4320" w:hanging="360"/>
+      </w:pPr>
+      <w:rPr>
+        <w:rFonts w:ascii="Wingdings" w:hAnsi="Wingdings" w:hint="default"/>
+        <w:sz w:val="20"/>
+      </w:rPr>
+    </w:lvl>
+    <w:lvl w:ilvl="6" w:tentative="1">
+      <w:start w:val="1"/>
+      <w:numFmt w:val="bullet"/>
+      <w:lvlText w:val=""/>
+      <w:lvlJc w:val="left"/>
+      <w:pPr>
+        <w:tabs>
+          <w:tab w:val="num" w:pos="5040"/>
+        </w:tabs>
+        <w:ind w:left="5040" w:hanging="360"/>
+      </w:pPr>
+      <w:rPr>
+        <w:rFonts w:ascii="Wingdings" w:hAnsi="Wingdings" w:hint="default"/>
+        <w:sz w:val="20"/>
+      </w:rPr>
+    </w:lvl>
+    <w:lvl w:ilvl="7" w:tentative="1">
+      <w:start w:val="1"/>
+      <w:numFmt w:val="bullet"/>
+      <w:lvlText w:val=""/>
+      <w:lvlJc w:val="left"/>
+      <w:pPr>
+        <w:tabs>
+          <w:tab w:val="num" w:pos="5760"/>
+        </w:tabs>
+        <w:ind w:left="5760" w:hanging="360"/>
+      </w:pPr>
+      <w:rPr>
+        <w:rFonts w:ascii="Wingdings" w:hAnsi="Wingdings" w:hint="default"/>
+        <w:sz w:val="20"/>
+      </w:rPr>
+    </w:lvl>
+    <w:lvl w:ilvl="8" w:tentative="1">
+      <w:start w:val="1"/>
+      <w:numFmt w:val="bullet"/>
+      <w:lvlText w:val=""/>
+      <w:lvlJc w:val="left"/>
+      <w:pPr>
+        <w:tabs>
+          <w:tab w:val="num" w:pos="6480"/>
+        </w:tabs>
+        <w:ind w:left="6480" w:hanging="360"/>
+      </w:pPr>
+      <w:rPr>
+        <w:rFonts w:ascii="Wingdings" w:hAnsi="Wingdings" w:hint="default"/>
+        <w:sz w:val="20"/>
+      </w:rPr>
+    </w:lvl>
+  </w:abstractNum>
+  <w:abstractNum w:abstractNumId="3" w15:restartNumberingAfterBreak="0">
+    <w:nsid w:val="4F720992"/>
+    <w:multiLevelType w:val="hybridMultilevel"/>
+    <w:tmpl w:val="B96CE9CA"/>
+    <w:lvl w:ilvl="0" w:tplc="2000000B">
+      <w:start w:val="1"/>
+      <w:numFmt w:val="bullet"/>
+      <w:lvlText w:val=""/>
+      <w:lvlJc w:val="left"/>
+      <w:pPr>
+        <w:ind w:left="1440" w:hanging="360"/>
+      </w:pPr>
+      <w:rPr>
+        <w:rFonts w:ascii="Wingdings" w:hAnsi="Wingdings" w:hint="default"/>
+      </w:rPr>
+    </w:lvl>
+    <w:lvl w:ilvl="1" w:tplc="20000003" w:tentative="1">
+      <w:start w:val="1"/>
+      <w:numFmt w:val="bullet"/>
+      <w:lvlText w:val="o"/>
+      <w:lvlJc w:val="left"/>
+      <w:pPr>
+        <w:ind w:left="2160" w:hanging="360"/>
+      </w:pPr>
+      <w:rPr>
+        <w:rFonts w:ascii="Courier New" w:hAnsi="Courier New" w:cs="Courier New" w:hint="default"/>
+      </w:rPr>
+    </w:lvl>
+    <w:lvl w:ilvl="2" w:tplc="20000005" w:tentative="1">
+      <w:start w:val="1"/>
+      <w:numFmt w:val="bullet"/>
+      <w:lvlText w:val=""/>
+      <w:lvlJc w:val="left"/>
+      <w:pPr>
+        <w:ind w:left="2880" w:hanging="360"/>
+      </w:pPr>
+      <w:rPr>
+        <w:rFonts w:ascii="Wingdings" w:hAnsi="Wingdings" w:hint="default"/>
+      </w:rPr>
+    </w:lvl>
+    <w:lvl w:ilvl="3" w:tplc="20000001" w:tentative="1">
+      <w:start w:val="1"/>
+      <w:numFmt w:val="bullet"/>
+      <w:lvlText w:val=""/>
+      <w:lvlJc w:val="left"/>
+      <w:pPr>
+        <w:ind w:left="3600" w:hanging="360"/>
+      </w:pPr>
+      <w:rPr>
+        <w:rFonts w:ascii="Symbol" w:hAnsi="Symbol" w:hint="default"/>
+      </w:rPr>
+    </w:lvl>
+    <w:lvl w:ilvl="4" w:tplc="20000003" w:tentative="1">
+      <w:start w:val="1"/>
+      <w:numFmt w:val="bullet"/>
+      <w:lvlText w:val="o"/>
+      <w:lvlJc w:val="left"/>
+      <w:pPr>
+        <w:ind w:left="4320" w:hanging="360"/>
+      </w:pPr>
+      <w:rPr>
+        <w:rFonts w:ascii="Courier New" w:hAnsi="Courier New" w:cs="Courier New" w:hint="default"/>
+      </w:rPr>
+    </w:lvl>
+    <w:lvl w:ilvl="5" w:tplc="20000005" w:tentative="1">
+      <w:start w:val="1"/>
+      <w:numFmt w:val="bullet"/>
+      <w:lvlText w:val=""/>
+      <w:lvlJc w:val="left"/>
+      <w:pPr>
+        <w:ind w:left="5040" w:hanging="360"/>
+      </w:pPr>
+      <w:rPr>
+        <w:rFonts w:ascii="Wingdings" w:hAnsi="Wingdings" w:hint="default"/>
+      </w:rPr>
+    </w:lvl>
+    <w:lvl w:ilvl="6" w:tplc="20000001" w:tentative="1">
+      <w:start w:val="1"/>
+      <w:numFmt w:val="bullet"/>
+      <w:lvlText w:val=""/>
+      <w:lvlJc w:val="left"/>
+      <w:pPr>
+        <w:ind w:left="5760" w:hanging="360"/>
+      </w:pPr>
+      <w:rPr>
+        <w:rFonts w:ascii="Symbol" w:hAnsi="Symbol" w:hint="default"/>
+      </w:rPr>
+    </w:lvl>
+    <w:lvl w:ilvl="7" w:tplc="20000003" w:tentative="1">
+      <w:start w:val="1"/>
+      <w:numFmt w:val="bullet"/>
+      <w:lvlText w:val="o"/>
+      <w:lvlJc w:val="left"/>
+      <w:pPr>
+        <w:ind w:left="6480" w:hanging="360"/>
+      </w:pPr>
+      <w:rPr>
+        <w:rFonts w:ascii="Courier New" w:hAnsi="Courier New" w:cs="Courier New" w:hint="default"/>
+      </w:rPr>
+    </w:lvl>
+    <w:lvl w:ilvl="8" w:tplc="20000005" w:tentative="1">
+      <w:start w:val="1"/>
+      <w:numFmt w:val="bullet"/>
+      <w:lvlText w:val=""/>
+      <w:lvlJc w:val="left"/>
+      <w:pPr>
+        <w:ind w:left="7200" w:hanging="360"/>
+      </w:pPr>
+      <w:rPr>
+        <w:rFonts w:ascii="Wingdings" w:hAnsi="Wingdings" w:hint="default"/>
+      </w:rPr>
+    </w:lvl>
+  </w:abstractNum>
+  <w:abstractNum w:abstractNumId="4" w15:restartNumberingAfterBreak="0">
+    <w:nsid w:val="7EAE1A9F"/>
+    <w:multiLevelType w:val="multilevel"/>
+    <w:tmpl w:val="1598C0DA"/>
+    <w:lvl w:ilvl="0">
+      <w:start w:val="1"/>
+      <w:numFmt w:val="bullet"/>
+      <w:lvlText w:val=""/>
+      <w:lvlJc w:val="left"/>
+      <w:pPr>
+        <w:tabs>
+          <w:tab w:val="num" w:pos="720"/>
+        </w:tabs>
+        <w:ind w:left="720" w:hanging="360"/>
+      </w:pPr>
+      <w:rPr>
+        <w:rFonts w:ascii="Symbol" w:hAnsi="Symbol" w:hint="default"/>
+        <w:sz w:val="20"/>
+      </w:rPr>
+    </w:lvl>
+    <w:lvl w:ilvl="1" w:tentative="1">
+      <w:start w:val="1"/>
+      <w:numFmt w:val="bullet"/>
+      <w:lvlText w:val="o"/>
+      <w:lvlJc w:val="left"/>
+      <w:pPr>
+        <w:tabs>
+          <w:tab w:val="num" w:pos="1440"/>
+        </w:tabs>
+        <w:ind w:left="1440" w:hanging="360"/>
+      </w:pPr>
+      <w:rPr>
+        <w:rFonts w:ascii="Courier New" w:hAnsi="Courier New" w:hint="default"/>
+        <w:sz w:val="20"/>
+      </w:rPr>
+    </w:lvl>
+    <w:lvl w:ilvl="2" w:tentative="1">
+      <w:start w:val="1"/>
+      <w:numFmt w:val="bullet"/>
+      <w:lvlText w:val=""/>
+      <w:lvlJc w:val="left"/>
+      <w:pPr>
+        <w:tabs>
+          <w:tab w:val="num" w:pos="2160"/>
+        </w:tabs>
+        <w:ind w:left="2160" w:hanging="360"/>
+      </w:pPr>
+      <w:rPr>
+        <w:rFonts w:ascii="Wingdings" w:hAnsi="Wingdings" w:hint="default"/>
+        <w:sz w:val="20"/>
+      </w:rPr>
+    </w:lvl>
+    <w:lvl w:ilvl="3" w:tentative="1">
+      <w:start w:val="1"/>
+      <w:numFmt w:val="bullet"/>
+      <w:lvlText w:val=""/>
+      <w:lvlJc w:val="left"/>
+      <w:pPr>
+        <w:tabs>
+          <w:tab w:val="num" w:pos="2880"/>
+        </w:tabs>
+        <w:ind w:left="2880" w:hanging="360"/>
+      </w:pPr>
+      <w:rPr>
+        <w:rFonts w:ascii="Wingdings" w:hAnsi="Wingdings" w:hint="default"/>
+        <w:sz w:val="20"/>
+      </w:rPr>
+    </w:lvl>
+    <w:lvl w:ilvl="4" w:tentative="1">
+      <w:start w:val="1"/>
+      <w:numFmt w:val="bullet"/>
+      <w:lvlText w:val=""/>
+      <w:lvlJc w:val="left"/>
+      <w:pPr>
+        <w:tabs>
+          <w:tab w:val="num" w:pos="3600"/>
+        </w:tabs>
+        <w:ind w:left="3600" w:hanging="360"/>
+      </w:pPr>
+      <w:rPr>
+        <w:rFonts w:ascii="Wingdings" w:hAnsi="Wingdings" w:hint="default"/>
+        <w:sz w:val="20"/>
+      </w:rPr>
+    </w:lvl>
+    <w:lvl w:ilvl="5" w:tentative="1">
+      <w:start w:val="1"/>
+      <w:numFmt w:val="bullet"/>
+      <w:lvlText w:val=""/>
+      <w:lvlJc w:val="left"/>
+      <w:pPr>
+        <w:tabs>
+          <w:tab w:val="num" w:pos="4320"/>
+        </w:tabs>
+        <w:ind w:left="4320" w:hanging="360"/>
+      </w:pPr>
+      <w:rPr>
+        <w:rFonts w:ascii="Wingdings" w:hAnsi="Wingdings" w:hint="default"/>
+        <w:sz w:val="20"/>
+      </w:rPr>
+    </w:lvl>
+    <w:lvl w:ilvl="6" w:tentative="1">
+      <w:start w:val="1"/>
+      <w:numFmt w:val="bullet"/>
+      <w:lvlText w:val=""/>
+      <w:lvlJc w:val="left"/>
+      <w:pPr>
+        <w:tabs>
+          <w:tab w:val="num" w:pos="5040"/>
+        </w:tabs>
+        <w:ind w:left="5040" w:hanging="360"/>
+      </w:pPr>
+      <w:rPr>
+        <w:rFonts w:ascii="Wingdings" w:hAnsi="Wingdings" w:hint="default"/>
+        <w:sz w:val="20"/>
+      </w:rPr>
+    </w:lvl>
+    <w:lvl w:ilvl="7" w:tentative="1">
+      <w:start w:val="1"/>
+      <w:numFmt w:val="bullet"/>
+      <w:lvlText w:val=""/>
+      <w:lvlJc w:val="left"/>
+      <w:pPr>
+        <w:tabs>
+          <w:tab w:val="num" w:pos="5760"/>
+        </w:tabs>
+        <w:ind w:left="5760" w:hanging="360"/>
+      </w:pPr>
+      <w:rPr>
+        <w:rFonts w:ascii="Wingdings" w:hAnsi="Wingdings" w:hint="default"/>
+        <w:sz w:val="20"/>
+      </w:rPr>
+    </w:lvl>
+    <w:lvl w:ilvl="8" w:tentative="1">
+      <w:start w:val="1"/>
+      <w:numFmt w:val="bullet"/>
+      <w:lvlText w:val=""/>
+      <w:lvlJc w:val="left"/>
+      <w:pPr>
+        <w:tabs>
+          <w:tab w:val="num" w:pos="6480"/>
+        </w:tabs>
+        <w:ind w:left="6480" w:hanging="360"/>
+      </w:pPr>
+      <w:rPr>
+        <w:rFonts w:ascii="Wingdings" w:hAnsi="Wingdings" w:hint="default"/>
+        <w:sz w:val="20"/>
+      </w:rPr>
+    </w:lvl>
+  </w:abstractNum>
   <w:num w:numId="1" w16cid:durableId="2091613557">
     <w:abstractNumId w:val="0"/>
+  </w:num>
+  <w:num w:numId="2" w16cid:durableId="84302474">
+    <w:abstractNumId w:val="2"/>
+  </w:num>
+  <w:num w:numId="3" w16cid:durableId="205340564">
+    <w:abstractNumId w:val="3"/>
+  </w:num>
+  <w:num w:numId="4" w16cid:durableId="1796753361">
+    <w:abstractNumId w:val="1"/>
+  </w:num>
+  <w:num w:numId="5" w16cid:durableId="66849250">
+    <w:abstractNumId w:val="4"/>
   </w:num>
 </w:numbering>
 </file>
@@ -3701,7 +5462,6 @@
   <w:style w:type="character" w:default="1" w:styleId="DefaultParagraphFont">
     <w:name w:val="Default Paragraph Font"/>
     <w:uiPriority w:val="1"/>
-    <w:semiHidden/>
     <w:unhideWhenUsed/>
   </w:style>
   <w:style w:type="table" w:default="1" w:styleId="TableNormal">

</xml_diff>